<commit_message>
Update BR et alim
- Mise à jour BR pour 2022 (taille de piste, modèle 3D ...)

- Changements mineurs sur l'alim
</commit_message>
<xml_diff>
--- a/Pôle mécatronique/Electronique/Cartes/Base roulante/Journal de bord.docx
+++ b/Pôle mécatronique/Electronique/Cartes/Base roulante/Journal de bord.docx
@@ -72,6 +72,25 @@
     <w:p>
       <w:r>
         <w:t xml:space="preserve">Nous avons finalement pu tester la carte avec ses différents composants. Les premiers tests ont été fait avec un STM32 avec un format différent que nous avons câblé sut la carte car le bon microcontrôleur été en cours de ravitaillement. Nous nous sommes rendu compte que les entrés STEP des drivers ne possédaient pas de résistance de pull up ou pull down. Nous devons donc configurer les sorties du microcontrôleur pour qu’elles intègrent ces résistances.  </w:t>
+      </w:r>
+    </w:p>
+    <w:p/>
+    <w:p>
+      <w:r>
+        <w:t>29/03/2022</w:t>
+      </w:r>
+    </w:p>
+    <w:p>
+      <w:r>
+        <w:t xml:space="preserve">La carte de la base roulante à été revue pour être réalisable à Polytech (plus grandes pistes/via, etc …) et un transceiver CAN MCP2551 à été ajouté. </w:t>
+      </w:r>
+    </w:p>
+    <w:p>
+      <w:r>
+        <w:t xml:space="preserve">Nous allons enlever les interrupteurs connectés aux pins EN, MS1 et MS2 pour les relier directement aux pins de la STM32. Il faut donc </w:t>
+      </w:r>
+      <w:r>
+        <w:t>changer la tension d’alimentation logique des drivers pour passer de 3V3 à 5V (même tension logique que les sorties digitales de la STM32).</w:t>
       </w:r>
     </w:p>
     <w:sectPr>

</xml_diff>